<commit_message>
contem muitas alterações no projeto
</commit_message>
<xml_diff>
--- a/documentacao/documentacao.docx
+++ b/documentacao/documentacao.docx
@@ -848,14 +848,7 @@
           <w:sz w:val="28"/>
           <w:szCs w:val="28"/>
         </w:rPr>
-        <w:t>Média</w:t>
-      </w:r>
-      <w:r>
-        <w:rPr>
-          <w:sz w:val="28"/>
-          <w:szCs w:val="28"/>
-        </w:rPr>
-        <w:t xml:space="preserve"> de doação</w:t>
+        <w:t>Armazenamento</w:t>
       </w:r>
     </w:p>
     <w:p>
@@ -875,7 +868,7 @@
           <w:sz w:val="28"/>
           <w:szCs w:val="28"/>
         </w:rPr>
-        <w:t>Armazenamento</w:t>
+        <w:t>Prazo de entrega</w:t>
       </w:r>
     </w:p>
     <w:p>
@@ -895,21 +888,7 @@
           <w:sz w:val="28"/>
           <w:szCs w:val="28"/>
         </w:rPr>
-        <w:t>Número</w:t>
-      </w:r>
-      <w:r>
-        <w:rPr>
-          <w:sz w:val="28"/>
-          <w:szCs w:val="28"/>
-        </w:rPr>
-        <w:t xml:space="preserve"> de </w:t>
-      </w:r>
-      <w:r>
-        <w:rPr>
-          <w:sz w:val="28"/>
-          <w:szCs w:val="28"/>
-        </w:rPr>
-        <w:t>funcionários</w:t>
+        <w:t>Chegadas do alimento</w:t>
       </w:r>
     </w:p>
     <w:p>
@@ -929,87 +908,7 @@
           <w:sz w:val="28"/>
           <w:szCs w:val="28"/>
         </w:rPr>
-        <w:t>Carga horaria</w:t>
-      </w:r>
-    </w:p>
-    <w:p>
-      <w:pPr>
-        <w:pStyle w:val="PargrafodaLista"/>
-        <w:numPr>
-          <w:ilvl w:val="0"/>
-          <w:numId w:val="2"/>
-        </w:numPr>
-        <w:rPr>
-          <w:sz w:val="28"/>
-          <w:szCs w:val="28"/>
-        </w:rPr>
-      </w:pPr>
-      <w:r>
-        <w:rPr>
-          <w:sz w:val="28"/>
-          <w:szCs w:val="28"/>
-        </w:rPr>
-        <w:t>Prazo de entrega</w:t>
-      </w:r>
-    </w:p>
-    <w:p>
-      <w:pPr>
-        <w:pStyle w:val="PargrafodaLista"/>
-        <w:numPr>
-          <w:ilvl w:val="0"/>
-          <w:numId w:val="2"/>
-        </w:numPr>
-        <w:rPr>
-          <w:sz w:val="28"/>
-          <w:szCs w:val="28"/>
-        </w:rPr>
-      </w:pPr>
-      <w:r>
-        <w:rPr>
-          <w:sz w:val="28"/>
-          <w:szCs w:val="28"/>
-        </w:rPr>
-        <w:t>Chegadas do alimento</w:t>
-      </w:r>
-    </w:p>
-    <w:p>
-      <w:pPr>
-        <w:pStyle w:val="PargrafodaLista"/>
-        <w:numPr>
-          <w:ilvl w:val="0"/>
-          <w:numId w:val="2"/>
-        </w:numPr>
-        <w:rPr>
-          <w:sz w:val="28"/>
-          <w:szCs w:val="28"/>
-        </w:rPr>
-      </w:pPr>
-      <w:r>
-        <w:rPr>
-          <w:sz w:val="28"/>
-          <w:szCs w:val="28"/>
-        </w:rPr>
         <w:t>Validade alimento</w:t>
-      </w:r>
-    </w:p>
-    <w:p>
-      <w:pPr>
-        <w:pStyle w:val="PargrafodaLista"/>
-        <w:numPr>
-          <w:ilvl w:val="0"/>
-          <w:numId w:val="2"/>
-        </w:numPr>
-        <w:rPr>
-          <w:sz w:val="28"/>
-          <w:szCs w:val="28"/>
-        </w:rPr>
-      </w:pPr>
-      <w:r>
-        <w:rPr>
-          <w:sz w:val="28"/>
-          <w:szCs w:val="28"/>
-        </w:rPr>
-        <w:t>Comprovação</w:t>
       </w:r>
     </w:p>
     <w:p>
@@ -1085,7 +984,7 @@
                     <pic:cNvPicPr/>
                   </pic:nvPicPr>
                   <pic:blipFill>
-                    <a:blip r:embed="rId5">
+                    <a:blip r:embed="rId6">
                       <a:extLst>
                         <a:ext uri="{28A0092B-C50C-407E-A947-70E740481C1C}">
                           <a14:useLocalDpi xmlns:a14="http://schemas.microsoft.com/office/drawing/2010/main" val="0"/>
@@ -1112,6 +1011,1952 @@
         </w:drawing>
       </w:r>
     </w:p>
+    <w:p>
+      <w:pPr>
+        <w:jc w:val="center"/>
+        <w:rPr>
+          <w:b/>
+          <w:bCs/>
+          <w:sz w:val="40"/>
+          <w:szCs w:val="40"/>
+        </w:rPr>
+      </w:pPr>
+    </w:p>
+    <w:p>
+      <w:pPr>
+        <w:jc w:val="center"/>
+        <w:rPr>
+          <w:b/>
+          <w:bCs/>
+          <w:sz w:val="40"/>
+          <w:szCs w:val="40"/>
+        </w:rPr>
+      </w:pPr>
+    </w:p>
+    <w:p>
+      <w:pPr>
+        <w:jc w:val="center"/>
+        <w:rPr>
+          <w:b/>
+          <w:bCs/>
+          <w:sz w:val="40"/>
+          <w:szCs w:val="40"/>
+        </w:rPr>
+      </w:pPr>
+    </w:p>
+    <w:p>
+      <w:pPr>
+        <w:jc w:val="center"/>
+        <w:rPr>
+          <w:b/>
+          <w:bCs/>
+          <w:sz w:val="44"/>
+          <w:szCs w:val="44"/>
+        </w:rPr>
+      </w:pPr>
+      <w:r>
+        <w:rPr>
+          <w:b/>
+          <w:bCs/>
+          <w:sz w:val="44"/>
+          <w:szCs w:val="44"/>
+        </w:rPr>
+        <w:lastRenderedPageBreak/>
+        <w:t>Explicando cada tela</w:t>
+      </w:r>
+    </w:p>
+    <w:p>
+      <w:pPr>
+        <w:rPr>
+          <w:b/>
+          <w:bCs/>
+          <w:color w:val="8EAADB" w:themeColor="accent1" w:themeTint="99"/>
+          <w:sz w:val="32"/>
+          <w:szCs w:val="32"/>
+        </w:rPr>
+      </w:pPr>
+      <w:r>
+        <w:rPr>
+          <w:b/>
+          <w:bCs/>
+          <w:color w:val="8EAADB" w:themeColor="accent1" w:themeTint="99"/>
+          <w:sz w:val="32"/>
+          <w:szCs w:val="32"/>
+        </w:rPr>
+        <w:t>Tela Inicial – 0</w:t>
+      </w:r>
+    </w:p>
+    <w:p>
+      <w:pPr>
+        <w:jc w:val="center"/>
+        <w:rPr>
+          <w:b/>
+          <w:bCs/>
+          <w:sz w:val="32"/>
+          <w:szCs w:val="32"/>
+        </w:rPr>
+      </w:pPr>
+      <w:r>
+        <w:rPr>
+          <w:b/>
+          <w:bCs/>
+          <w:sz w:val="32"/>
+          <w:szCs w:val="32"/>
+        </w:rPr>
+        <w:t>COLOCAR PRINT DA TELA AQUI</w:t>
+      </w:r>
+    </w:p>
+    <w:p>
+      <w:pPr>
+        <w:rPr>
+          <w:b/>
+          <w:bCs/>
+          <w:sz w:val="32"/>
+          <w:szCs w:val="32"/>
+        </w:rPr>
+      </w:pPr>
+    </w:p>
+    <w:p>
+      <w:pPr>
+        <w:rPr>
+          <w:sz w:val="28"/>
+          <w:szCs w:val="28"/>
+        </w:rPr>
+      </w:pPr>
+      <w:r>
+        <w:rPr>
+          <w:sz w:val="28"/>
+          <w:szCs w:val="28"/>
+        </w:rPr>
+        <w:t>A tela inicial, é basicamente uma tela que irá encaminhar o usuário para a tela de login. O usuário clicara na casinha que está centralizada, e irá para a tela de login, que é a tela 1.</w:t>
+      </w:r>
+    </w:p>
+    <w:p>
+      <w:pPr>
+        <w:rPr>
+          <w:b/>
+          <w:bCs/>
+          <w:sz w:val="24"/>
+          <w:szCs w:val="24"/>
+        </w:rPr>
+      </w:pPr>
+    </w:p>
+    <w:p>
+      <w:pPr>
+        <w:rPr>
+          <w:b/>
+          <w:bCs/>
+          <w:color w:val="8EAADB" w:themeColor="accent1" w:themeTint="99"/>
+          <w:sz w:val="32"/>
+          <w:szCs w:val="32"/>
+        </w:rPr>
+      </w:pPr>
+      <w:r>
+        <w:rPr>
+          <w:b/>
+          <w:bCs/>
+          <w:color w:val="8EAADB" w:themeColor="accent1" w:themeTint="99"/>
+          <w:sz w:val="32"/>
+          <w:szCs w:val="32"/>
+        </w:rPr>
+        <w:t>Tela de Login – 1</w:t>
+      </w:r>
+    </w:p>
+    <w:p>
+      <w:pPr>
+        <w:rPr>
+          <w:b/>
+          <w:bCs/>
+          <w:sz w:val="32"/>
+          <w:szCs w:val="32"/>
+        </w:rPr>
+      </w:pPr>
+      <w:r>
+        <w:rPr>
+          <w:b/>
+          <w:bCs/>
+          <w:sz w:val="32"/>
+          <w:szCs w:val="32"/>
+        </w:rPr>
+        <w:tab/>
+      </w:r>
+      <w:r>
+        <w:rPr>
+          <w:b/>
+          <w:bCs/>
+          <w:sz w:val="32"/>
+          <w:szCs w:val="32"/>
+        </w:rPr>
+        <w:tab/>
+      </w:r>
+      <w:r>
+        <w:rPr>
+          <w:b/>
+          <w:bCs/>
+          <w:sz w:val="32"/>
+          <w:szCs w:val="32"/>
+        </w:rPr>
+        <w:tab/>
+        <w:t>COLOCAR PRINT DA TELA AQUI</w:t>
+      </w:r>
+    </w:p>
+    <w:p>
+      <w:pPr>
+        <w:rPr>
+          <w:b/>
+          <w:bCs/>
+          <w:sz w:val="32"/>
+          <w:szCs w:val="32"/>
+        </w:rPr>
+      </w:pPr>
+    </w:p>
+    <w:p>
+      <w:pPr>
+        <w:rPr>
+          <w:sz w:val="28"/>
+          <w:szCs w:val="28"/>
+        </w:rPr>
+      </w:pPr>
+      <w:r>
+        <w:rPr>
+          <w:sz w:val="28"/>
+          <w:szCs w:val="28"/>
+        </w:rPr>
+        <w:t>A tela de login, irá encaminhar o usuário para o destino, dependendo de qual nível ele for: se for um funcionário, irá encaminhar para areaPrivada_func.php, que é a área dos funcionários mesmo. Se for um administrador, irá encaminhar para a areaPrivada.php, a área correspondente a dos administradores.</w:t>
+      </w:r>
+      <w:r>
+        <w:rPr>
+          <w:sz w:val="28"/>
+          <w:szCs w:val="28"/>
+        </w:rPr>
+        <w:t xml:space="preserve"> Para fazer login basta o usuário preencher os campos e clicar no botão acessar.</w:t>
+      </w:r>
+    </w:p>
+    <w:p>
+      <w:pPr>
+        <w:rPr>
+          <w:b/>
+          <w:bCs/>
+          <w:sz w:val="24"/>
+          <w:szCs w:val="24"/>
+        </w:rPr>
+      </w:pPr>
+    </w:p>
+    <w:p>
+      <w:pPr>
+        <w:rPr>
+          <w:b/>
+          <w:bCs/>
+          <w:color w:val="8EAADB" w:themeColor="accent1" w:themeTint="99"/>
+          <w:sz w:val="32"/>
+          <w:szCs w:val="32"/>
+        </w:rPr>
+      </w:pPr>
+      <w:r>
+        <w:rPr>
+          <w:b/>
+          <w:bCs/>
+          <w:color w:val="8EAADB" w:themeColor="accent1" w:themeTint="99"/>
+          <w:sz w:val="32"/>
+          <w:szCs w:val="32"/>
+        </w:rPr>
+        <w:t>Tela das áreas respectivas - 2</w:t>
+      </w:r>
+    </w:p>
+    <w:p>
+      <w:pPr>
+        <w:rPr>
+          <w:b/>
+          <w:bCs/>
+          <w:color w:val="C00000"/>
+          <w:sz w:val="30"/>
+          <w:szCs w:val="30"/>
+        </w:rPr>
+      </w:pPr>
+      <w:r>
+        <w:rPr>
+          <w:b/>
+          <w:bCs/>
+          <w:color w:val="C00000"/>
+          <w:sz w:val="30"/>
+          <w:szCs w:val="30"/>
+        </w:rPr>
+        <w:t>Administrador</w:t>
+      </w:r>
+    </w:p>
+    <w:p>
+      <w:pPr>
+        <w:rPr>
+          <w:b/>
+          <w:bCs/>
+          <w:sz w:val="32"/>
+          <w:szCs w:val="32"/>
+        </w:rPr>
+      </w:pPr>
+      <w:r>
+        <w:rPr>
+          <w:b/>
+          <w:bCs/>
+          <w:sz w:val="32"/>
+          <w:szCs w:val="32"/>
+        </w:rPr>
+        <w:tab/>
+      </w:r>
+      <w:r>
+        <w:rPr>
+          <w:b/>
+          <w:bCs/>
+          <w:sz w:val="32"/>
+          <w:szCs w:val="32"/>
+        </w:rPr>
+        <w:tab/>
+      </w:r>
+      <w:r>
+        <w:rPr>
+          <w:b/>
+          <w:bCs/>
+          <w:sz w:val="32"/>
+          <w:szCs w:val="32"/>
+        </w:rPr>
+        <w:tab/>
+      </w:r>
+      <w:r>
+        <w:rPr>
+          <w:b/>
+          <w:bCs/>
+          <w:sz w:val="32"/>
+          <w:szCs w:val="32"/>
+        </w:rPr>
+        <w:t>COLOCAR PRINT DA TELA AQUI</w:t>
+      </w:r>
+    </w:p>
+    <w:p>
+      <w:pPr>
+        <w:rPr>
+          <w:b/>
+          <w:bCs/>
+          <w:sz w:val="24"/>
+          <w:szCs w:val="24"/>
+        </w:rPr>
+      </w:pPr>
+    </w:p>
+    <w:p>
+      <w:pPr>
+        <w:rPr>
+          <w:sz w:val="28"/>
+          <w:szCs w:val="28"/>
+        </w:rPr>
+      </w:pPr>
+      <w:r>
+        <w:rPr>
+          <w:sz w:val="28"/>
+          <w:szCs w:val="28"/>
+        </w:rPr>
+        <w:t>A tela do administrador, possui mais opções do que a do funcionário. Possui uma tabela centralizada de produtos. Ele pode cadastrar/editar um produto, fazer uma requisição, pesquisar, cadastrar/editar uma categoria, e ele pode principalmente cadastrar/editar novos funcionários.</w:t>
+      </w:r>
+    </w:p>
+    <w:p>
+      <w:pPr>
+        <w:rPr>
+          <w:b/>
+          <w:bCs/>
+          <w:sz w:val="24"/>
+          <w:szCs w:val="24"/>
+        </w:rPr>
+      </w:pPr>
+    </w:p>
+    <w:p>
+      <w:pPr>
+        <w:rPr>
+          <w:b/>
+          <w:bCs/>
+          <w:sz w:val="24"/>
+          <w:szCs w:val="24"/>
+        </w:rPr>
+      </w:pPr>
+    </w:p>
+    <w:p>
+      <w:pPr>
+        <w:rPr>
+          <w:b/>
+          <w:bCs/>
+          <w:sz w:val="24"/>
+          <w:szCs w:val="24"/>
+        </w:rPr>
+      </w:pPr>
+    </w:p>
+    <w:p>
+      <w:pPr>
+        <w:rPr>
+          <w:b/>
+          <w:bCs/>
+          <w:sz w:val="24"/>
+          <w:szCs w:val="24"/>
+        </w:rPr>
+      </w:pPr>
+    </w:p>
+    <w:p>
+      <w:pPr>
+        <w:rPr>
+          <w:b/>
+          <w:bCs/>
+          <w:sz w:val="24"/>
+          <w:szCs w:val="24"/>
+        </w:rPr>
+      </w:pPr>
+    </w:p>
+    <w:p>
+      <w:pPr>
+        <w:rPr>
+          <w:b/>
+          <w:bCs/>
+          <w:color w:val="C45911" w:themeColor="accent2" w:themeShade="BF"/>
+          <w:sz w:val="32"/>
+          <w:szCs w:val="32"/>
+        </w:rPr>
+      </w:pPr>
+      <w:r>
+        <w:rPr>
+          <w:b/>
+          <w:bCs/>
+          <w:color w:val="C45911" w:themeColor="accent2" w:themeShade="BF"/>
+          <w:sz w:val="32"/>
+          <w:szCs w:val="32"/>
+        </w:rPr>
+        <w:t>Funcionário(a)</w:t>
+      </w:r>
+    </w:p>
+    <w:p>
+      <w:pPr>
+        <w:rPr>
+          <w:b/>
+          <w:bCs/>
+          <w:sz w:val="32"/>
+          <w:szCs w:val="32"/>
+        </w:rPr>
+      </w:pPr>
+      <w:r>
+        <w:rPr>
+          <w:b/>
+          <w:bCs/>
+          <w:sz w:val="32"/>
+          <w:szCs w:val="32"/>
+        </w:rPr>
+        <w:tab/>
+      </w:r>
+      <w:r>
+        <w:rPr>
+          <w:b/>
+          <w:bCs/>
+          <w:sz w:val="32"/>
+          <w:szCs w:val="32"/>
+        </w:rPr>
+        <w:tab/>
+      </w:r>
+      <w:r>
+        <w:rPr>
+          <w:b/>
+          <w:bCs/>
+          <w:sz w:val="32"/>
+          <w:szCs w:val="32"/>
+        </w:rPr>
+        <w:tab/>
+        <w:t>COLOCAR PRINT DA TELA AQUI</w:t>
+      </w:r>
+    </w:p>
+    <w:p>
+      <w:pPr>
+        <w:rPr>
+          <w:b/>
+          <w:bCs/>
+          <w:sz w:val="32"/>
+          <w:szCs w:val="32"/>
+        </w:rPr>
+      </w:pPr>
+    </w:p>
+    <w:p>
+      <w:pPr>
+        <w:rPr>
+          <w:sz w:val="28"/>
+          <w:szCs w:val="28"/>
+        </w:rPr>
+      </w:pPr>
+      <w:r>
+        <w:rPr>
+          <w:sz w:val="28"/>
+          <w:szCs w:val="28"/>
+        </w:rPr>
+        <w:t>A tela dos funcionários, possui alguma</w:t>
+      </w:r>
+      <w:r>
+        <w:rPr>
+          <w:sz w:val="28"/>
+          <w:szCs w:val="28"/>
+        </w:rPr>
+        <w:t>s</w:t>
+      </w:r>
+      <w:r>
+        <w:rPr>
+          <w:sz w:val="28"/>
+          <w:szCs w:val="28"/>
+        </w:rPr>
+        <w:t xml:space="preserve"> opções a menos do que a do administrador (naturalmente), sendo ela</w:t>
+      </w:r>
+      <w:r>
+        <w:rPr>
+          <w:sz w:val="28"/>
+          <w:szCs w:val="28"/>
+        </w:rPr>
+        <w:t>s</w:t>
+      </w:r>
+      <w:r>
+        <w:rPr>
+          <w:sz w:val="28"/>
+          <w:szCs w:val="28"/>
+        </w:rPr>
+        <w:t>: a de cadastrar/editar um funcionário</w:t>
+      </w:r>
+      <w:r>
+        <w:rPr>
+          <w:sz w:val="28"/>
+          <w:szCs w:val="28"/>
+        </w:rPr>
+        <w:t>.</w:t>
+      </w:r>
+    </w:p>
+    <w:p>
+      <w:pPr>
+        <w:rPr>
+          <w:b/>
+          <w:bCs/>
+          <w:sz w:val="24"/>
+          <w:szCs w:val="24"/>
+        </w:rPr>
+      </w:pPr>
+    </w:p>
+    <w:p>
+      <w:pPr>
+        <w:rPr>
+          <w:b/>
+          <w:bCs/>
+          <w:color w:val="8EAADB" w:themeColor="accent1" w:themeTint="99"/>
+          <w:sz w:val="32"/>
+          <w:szCs w:val="32"/>
+        </w:rPr>
+      </w:pPr>
+      <w:r>
+        <w:rPr>
+          <w:b/>
+          <w:bCs/>
+          <w:color w:val="8EAADB" w:themeColor="accent1" w:themeTint="99"/>
+          <w:sz w:val="32"/>
+          <w:szCs w:val="32"/>
+        </w:rPr>
+        <w:t>Tela para cadastrar um produto – 3</w:t>
+      </w:r>
+    </w:p>
+    <w:p>
+      <w:pPr>
+        <w:rPr>
+          <w:b/>
+          <w:bCs/>
+          <w:sz w:val="32"/>
+          <w:szCs w:val="32"/>
+        </w:rPr>
+      </w:pPr>
+      <w:r>
+        <w:rPr>
+          <w:b/>
+          <w:bCs/>
+          <w:sz w:val="32"/>
+          <w:szCs w:val="32"/>
+        </w:rPr>
+        <w:tab/>
+      </w:r>
+      <w:r>
+        <w:rPr>
+          <w:b/>
+          <w:bCs/>
+          <w:sz w:val="32"/>
+          <w:szCs w:val="32"/>
+        </w:rPr>
+        <w:tab/>
+      </w:r>
+      <w:r>
+        <w:rPr>
+          <w:b/>
+          <w:bCs/>
+          <w:sz w:val="32"/>
+          <w:szCs w:val="32"/>
+        </w:rPr>
+        <w:tab/>
+        <w:t>COLOCAR PRINT DA TELA AQUI</w:t>
+      </w:r>
+    </w:p>
+    <w:p>
+      <w:pPr>
+        <w:rPr>
+          <w:b/>
+          <w:bCs/>
+          <w:sz w:val="32"/>
+          <w:szCs w:val="32"/>
+        </w:rPr>
+      </w:pPr>
+    </w:p>
+    <w:p>
+      <w:pPr>
+        <w:rPr>
+          <w:sz w:val="28"/>
+          <w:szCs w:val="28"/>
+        </w:rPr>
+      </w:pPr>
+      <w:r>
+        <w:rPr>
+          <w:sz w:val="28"/>
+          <w:szCs w:val="28"/>
+        </w:rPr>
+        <w:t>Essa tela é respectiva para cadastrar um produto, basta o usuário preencher os campos obrigatórios (único que não é obrigatório é o de observação), e clicar no botão de cadastrar.</w:t>
+      </w:r>
+    </w:p>
+    <w:p>
+      <w:pPr>
+        <w:rPr>
+          <w:sz w:val="28"/>
+          <w:szCs w:val="28"/>
+        </w:rPr>
+      </w:pPr>
+      <w:r>
+        <w:rPr>
+          <w:sz w:val="28"/>
+          <w:szCs w:val="28"/>
+        </w:rPr>
+        <w:t>Para cadastrar é necessário o nome do produto, a categoria que ele pertence, a quantidade, a validade e a data de entrega. Como falado acima o campo observação é opcional.</w:t>
+      </w:r>
+    </w:p>
+    <w:p>
+      <w:pPr>
+        <w:rPr>
+          <w:sz w:val="28"/>
+          <w:szCs w:val="28"/>
+        </w:rPr>
+      </w:pPr>
+      <w:r>
+        <w:rPr>
+          <w:sz w:val="28"/>
+          <w:szCs w:val="28"/>
+        </w:rPr>
+        <w:t>Após cadastrar o produto, irá para a área respectiva do usuário.</w:t>
+      </w:r>
+    </w:p>
+    <w:p>
+      <w:pPr>
+        <w:rPr>
+          <w:b/>
+          <w:bCs/>
+          <w:sz w:val="24"/>
+          <w:szCs w:val="24"/>
+        </w:rPr>
+      </w:pPr>
+    </w:p>
+    <w:p>
+      <w:pPr>
+        <w:rPr>
+          <w:b/>
+          <w:bCs/>
+          <w:color w:val="8EAADB" w:themeColor="accent1" w:themeTint="99"/>
+          <w:sz w:val="32"/>
+          <w:szCs w:val="32"/>
+        </w:rPr>
+      </w:pPr>
+      <w:r>
+        <w:rPr>
+          <w:b/>
+          <w:bCs/>
+          <w:color w:val="8EAADB" w:themeColor="accent1" w:themeTint="99"/>
+          <w:sz w:val="32"/>
+          <w:szCs w:val="32"/>
+        </w:rPr>
+        <w:t>Tela de requisição – 4</w:t>
+      </w:r>
+    </w:p>
+    <w:p>
+      <w:pPr>
+        <w:rPr>
+          <w:b/>
+          <w:bCs/>
+          <w:sz w:val="32"/>
+          <w:szCs w:val="32"/>
+        </w:rPr>
+      </w:pPr>
+      <w:r>
+        <w:rPr>
+          <w:b/>
+          <w:bCs/>
+          <w:sz w:val="32"/>
+          <w:szCs w:val="32"/>
+        </w:rPr>
+        <w:tab/>
+      </w:r>
+      <w:r>
+        <w:rPr>
+          <w:b/>
+          <w:bCs/>
+          <w:sz w:val="32"/>
+          <w:szCs w:val="32"/>
+        </w:rPr>
+        <w:tab/>
+      </w:r>
+      <w:r>
+        <w:rPr>
+          <w:b/>
+          <w:bCs/>
+          <w:sz w:val="32"/>
+          <w:szCs w:val="32"/>
+        </w:rPr>
+        <w:tab/>
+        <w:t>COLOCAR PRINT DA TELA AQUI</w:t>
+      </w:r>
+    </w:p>
+    <w:p>
+      <w:pPr>
+        <w:rPr>
+          <w:b/>
+          <w:bCs/>
+          <w:sz w:val="32"/>
+          <w:szCs w:val="32"/>
+        </w:rPr>
+      </w:pPr>
+    </w:p>
+    <w:p>
+      <w:pPr>
+        <w:rPr>
+          <w:sz w:val="28"/>
+          <w:szCs w:val="28"/>
+        </w:rPr>
+      </w:pPr>
+      <w:r>
+        <w:rPr>
+          <w:sz w:val="28"/>
+          <w:szCs w:val="28"/>
+        </w:rPr>
+        <w:t xml:space="preserve">Essa tela será responsável pelo usuário fazer as requisições. Por exemplo: as funcionaras da cozinha, usaram para fazer o almoço, 5Kg de feijão, 5Kg de arroz, 10Kg de carne e 2Kg de alface. </w:t>
+      </w:r>
+    </w:p>
+    <w:p>
+      <w:pPr>
+        <w:rPr>
+          <w:sz w:val="28"/>
+          <w:szCs w:val="28"/>
+        </w:rPr>
+      </w:pPr>
+      <w:r>
+        <w:rPr>
+          <w:sz w:val="28"/>
+          <w:szCs w:val="28"/>
+        </w:rPr>
+        <w:t>Para fazer a requisição desses produtos, ele necessitara pesquisar o produto aqui:</w:t>
+      </w:r>
+    </w:p>
+    <w:p>
+      <w:pPr>
+        <w:rPr>
+          <w:b/>
+          <w:bCs/>
+          <w:sz w:val="24"/>
+          <w:szCs w:val="24"/>
+        </w:rPr>
+      </w:pPr>
+      <w:r>
+        <w:rPr>
+          <w:b/>
+          <w:bCs/>
+          <w:sz w:val="24"/>
+          <w:szCs w:val="24"/>
+        </w:rPr>
+        <w:tab/>
+      </w:r>
+      <w:r>
+        <w:rPr>
+          <w:b/>
+          <w:bCs/>
+          <w:sz w:val="24"/>
+          <w:szCs w:val="24"/>
+        </w:rPr>
+        <w:tab/>
+      </w:r>
+      <w:r>
+        <w:rPr>
+          <w:b/>
+          <w:bCs/>
+          <w:sz w:val="24"/>
+          <w:szCs w:val="24"/>
+        </w:rPr>
+        <w:tab/>
+        <w:t>COLOCAR PRINT DA TELA AQUI</w:t>
+      </w:r>
+    </w:p>
+    <w:p>
+      <w:pPr>
+        <w:rPr>
+          <w:sz w:val="28"/>
+          <w:szCs w:val="28"/>
+        </w:rPr>
+      </w:pPr>
+      <w:r>
+        <w:rPr>
+          <w:sz w:val="28"/>
+          <w:szCs w:val="28"/>
+        </w:rPr>
+        <w:lastRenderedPageBreak/>
+        <w:t>Depois disso o produto irá aparecer os resultados, e do lado do resultado um botão para adicionar a tabela de requisição, pode colocar diversos produtos de uma vez.</w:t>
+      </w:r>
+    </w:p>
+    <w:p>
+      <w:pPr>
+        <w:rPr>
+          <w:b/>
+          <w:bCs/>
+          <w:sz w:val="24"/>
+          <w:szCs w:val="24"/>
+        </w:rPr>
+      </w:pPr>
+      <w:r>
+        <w:rPr>
+          <w:b/>
+          <w:bCs/>
+          <w:sz w:val="24"/>
+          <w:szCs w:val="24"/>
+        </w:rPr>
+        <w:tab/>
+      </w:r>
+      <w:r>
+        <w:rPr>
+          <w:b/>
+          <w:bCs/>
+          <w:sz w:val="24"/>
+          <w:szCs w:val="24"/>
+        </w:rPr>
+        <w:tab/>
+      </w:r>
+      <w:r>
+        <w:rPr>
+          <w:b/>
+          <w:bCs/>
+          <w:sz w:val="24"/>
+          <w:szCs w:val="24"/>
+        </w:rPr>
+        <w:tab/>
+        <w:t>COLOCAR PRINT DA TELA AQUI</w:t>
+      </w:r>
+    </w:p>
+    <w:p>
+      <w:pPr>
+        <w:rPr>
+          <w:sz w:val="28"/>
+          <w:szCs w:val="28"/>
+        </w:rPr>
+      </w:pPr>
+      <w:r>
+        <w:rPr>
+          <w:sz w:val="28"/>
+          <w:szCs w:val="28"/>
+        </w:rPr>
+        <w:t>Depois disso aparecera na tabela: o nome do produto, a quantidade disponível dele, e o campo requisição que o usuário necessita fazer. E do lado aparecera um botão com um “X”, ele irá excluir a linha do produto, talvez o usuário tenha colocado sem querer, ou errado.</w:t>
+      </w:r>
+    </w:p>
+    <w:p>
+      <w:pPr>
+        <w:rPr>
+          <w:b/>
+          <w:bCs/>
+          <w:sz w:val="24"/>
+          <w:szCs w:val="24"/>
+        </w:rPr>
+      </w:pPr>
+      <w:r>
+        <w:rPr>
+          <w:b/>
+          <w:bCs/>
+          <w:sz w:val="24"/>
+          <w:szCs w:val="24"/>
+        </w:rPr>
+        <w:tab/>
+      </w:r>
+      <w:r>
+        <w:rPr>
+          <w:b/>
+          <w:bCs/>
+          <w:sz w:val="24"/>
+          <w:szCs w:val="24"/>
+        </w:rPr>
+        <w:tab/>
+      </w:r>
+      <w:r>
+        <w:rPr>
+          <w:b/>
+          <w:bCs/>
+          <w:sz w:val="24"/>
+          <w:szCs w:val="24"/>
+        </w:rPr>
+        <w:tab/>
+        <w:t>COLOCAR PRINT DA TELA AQUI</w:t>
+      </w:r>
+    </w:p>
+    <w:p>
+      <w:pPr>
+        <w:rPr>
+          <w:b/>
+          <w:bCs/>
+          <w:sz w:val="24"/>
+          <w:szCs w:val="24"/>
+        </w:rPr>
+      </w:pPr>
+    </w:p>
+    <w:p>
+      <w:pPr>
+        <w:rPr>
+          <w:sz w:val="28"/>
+          <w:szCs w:val="28"/>
+        </w:rPr>
+      </w:pPr>
+      <w:r>
+        <w:rPr>
+          <w:sz w:val="28"/>
+          <w:szCs w:val="28"/>
+        </w:rPr>
+        <w:t>Depois de todos o(s) campo(s) preenchido(s), e tiver finalizado, o usuário clicara no botão, e se tiver tudo certo, a requisição estará completa e encaminhara o usuário para uma tela para mostrar que foi concluída com êxito.</w:t>
+      </w:r>
+    </w:p>
+    <w:p>
+      <w:pPr>
+        <w:rPr>
+          <w:b/>
+          <w:bCs/>
+          <w:sz w:val="24"/>
+          <w:szCs w:val="24"/>
+        </w:rPr>
+      </w:pPr>
+    </w:p>
+    <w:p>
+      <w:pPr>
+        <w:rPr>
+          <w:b/>
+          <w:bCs/>
+          <w:color w:val="8EAADB" w:themeColor="accent1" w:themeTint="99"/>
+          <w:sz w:val="32"/>
+          <w:szCs w:val="32"/>
+        </w:rPr>
+      </w:pPr>
+      <w:r>
+        <w:rPr>
+          <w:b/>
+          <w:bCs/>
+          <w:color w:val="8EAADB" w:themeColor="accent1" w:themeTint="99"/>
+          <w:sz w:val="32"/>
+          <w:szCs w:val="32"/>
+        </w:rPr>
+        <w:t>Tela da Requisição Completa – 5</w:t>
+      </w:r>
+    </w:p>
+    <w:p>
+      <w:pPr>
+        <w:rPr>
+          <w:b/>
+          <w:bCs/>
+          <w:sz w:val="24"/>
+          <w:szCs w:val="24"/>
+        </w:rPr>
+      </w:pPr>
+      <w:r>
+        <w:rPr>
+          <w:b/>
+          <w:bCs/>
+          <w:sz w:val="24"/>
+          <w:szCs w:val="24"/>
+        </w:rPr>
+        <w:tab/>
+      </w:r>
+      <w:r>
+        <w:rPr>
+          <w:b/>
+          <w:bCs/>
+          <w:sz w:val="24"/>
+          <w:szCs w:val="24"/>
+        </w:rPr>
+        <w:tab/>
+      </w:r>
+      <w:r>
+        <w:rPr>
+          <w:b/>
+          <w:bCs/>
+          <w:sz w:val="24"/>
+          <w:szCs w:val="24"/>
+        </w:rPr>
+        <w:tab/>
+      </w:r>
+      <w:r>
+        <w:rPr>
+          <w:b/>
+          <w:bCs/>
+          <w:sz w:val="32"/>
+          <w:szCs w:val="32"/>
+        </w:rPr>
+        <w:t>COLOCAR PRINT DA TELA AQUI</w:t>
+      </w:r>
+    </w:p>
+    <w:p>
+      <w:pPr>
+        <w:rPr>
+          <w:b/>
+          <w:bCs/>
+          <w:sz w:val="24"/>
+          <w:szCs w:val="24"/>
+        </w:rPr>
+      </w:pPr>
+    </w:p>
+    <w:p>
+      <w:pPr>
+        <w:rPr>
+          <w:sz w:val="28"/>
+          <w:szCs w:val="28"/>
+        </w:rPr>
+      </w:pPr>
+      <w:r>
+        <w:rPr>
+          <w:sz w:val="28"/>
+          <w:szCs w:val="28"/>
+        </w:rPr>
+        <w:t>Nessa tela o usuário que foi encaminhado ficara por 5 segundos na página, e será encaminhado a sua área respectiva.</w:t>
+      </w:r>
+    </w:p>
+    <w:p>
+      <w:pPr>
+        <w:rPr>
+          <w:b/>
+          <w:bCs/>
+          <w:sz w:val="24"/>
+          <w:szCs w:val="24"/>
+        </w:rPr>
+      </w:pPr>
+    </w:p>
+    <w:p>
+      <w:pPr>
+        <w:rPr>
+          <w:b/>
+          <w:bCs/>
+          <w:color w:val="8EAADB" w:themeColor="accent1" w:themeTint="99"/>
+          <w:sz w:val="32"/>
+          <w:szCs w:val="32"/>
+        </w:rPr>
+      </w:pPr>
+      <w:r>
+        <w:rPr>
+          <w:b/>
+          <w:bCs/>
+          <w:color w:val="8EAADB" w:themeColor="accent1" w:themeTint="99"/>
+          <w:sz w:val="32"/>
+          <w:szCs w:val="32"/>
+        </w:rPr>
+        <w:t>Tela para Pesquisar Produtos – 6</w:t>
+      </w:r>
+    </w:p>
+    <w:p>
+      <w:pPr>
+        <w:rPr>
+          <w:b/>
+          <w:bCs/>
+          <w:sz w:val="32"/>
+          <w:szCs w:val="32"/>
+        </w:rPr>
+      </w:pPr>
+      <w:r>
+        <w:rPr>
+          <w:b/>
+          <w:bCs/>
+          <w:sz w:val="32"/>
+          <w:szCs w:val="32"/>
+        </w:rPr>
+        <w:tab/>
+      </w:r>
+      <w:r>
+        <w:rPr>
+          <w:b/>
+          <w:bCs/>
+          <w:sz w:val="32"/>
+          <w:szCs w:val="32"/>
+        </w:rPr>
+        <w:tab/>
+      </w:r>
+      <w:r>
+        <w:rPr>
+          <w:b/>
+          <w:bCs/>
+          <w:sz w:val="32"/>
+          <w:szCs w:val="32"/>
+        </w:rPr>
+        <w:tab/>
+        <w:t>COLOCAR PRINT DA TELA AQUI</w:t>
+      </w:r>
+    </w:p>
+    <w:p>
+      <w:pPr>
+        <w:rPr>
+          <w:b/>
+          <w:bCs/>
+          <w:sz w:val="32"/>
+          <w:szCs w:val="32"/>
+        </w:rPr>
+      </w:pPr>
+    </w:p>
+    <w:p>
+      <w:pPr>
+        <w:rPr>
+          <w:sz w:val="28"/>
+          <w:szCs w:val="28"/>
+        </w:rPr>
+      </w:pPr>
+      <w:r>
+        <w:rPr>
+          <w:sz w:val="28"/>
+          <w:szCs w:val="28"/>
+        </w:rPr>
+        <w:t>Essa tela, como o nome já diz, é para pesquisar produtos. O usuário preenche o campo com o nome ou parte do produto, e clicar no botão para pesquisar. Ao pesquisar imprimira na tela uma tabela com os resultados da pesquisa.</w:t>
+      </w:r>
+    </w:p>
+    <w:p>
+      <w:pPr>
+        <w:rPr>
+          <w:b/>
+          <w:bCs/>
+          <w:sz w:val="24"/>
+          <w:szCs w:val="24"/>
+        </w:rPr>
+      </w:pPr>
+    </w:p>
+    <w:p>
+      <w:pPr>
+        <w:rPr>
+          <w:b/>
+          <w:bCs/>
+          <w:color w:val="8EAADB" w:themeColor="accent1" w:themeTint="99"/>
+          <w:sz w:val="32"/>
+          <w:szCs w:val="32"/>
+        </w:rPr>
+      </w:pPr>
+      <w:r>
+        <w:rPr>
+          <w:b/>
+          <w:bCs/>
+          <w:color w:val="8EAADB" w:themeColor="accent1" w:themeTint="99"/>
+          <w:sz w:val="32"/>
+          <w:szCs w:val="32"/>
+        </w:rPr>
+        <w:t>Tela de Categorias – 7</w:t>
+      </w:r>
+    </w:p>
+    <w:p>
+      <w:pPr>
+        <w:rPr>
+          <w:b/>
+          <w:bCs/>
+          <w:sz w:val="32"/>
+          <w:szCs w:val="32"/>
+        </w:rPr>
+      </w:pPr>
+      <w:r>
+        <w:rPr>
+          <w:b/>
+          <w:bCs/>
+          <w:sz w:val="32"/>
+          <w:szCs w:val="32"/>
+        </w:rPr>
+        <w:lastRenderedPageBreak/>
+        <w:tab/>
+      </w:r>
+      <w:r>
+        <w:rPr>
+          <w:b/>
+          <w:bCs/>
+          <w:sz w:val="32"/>
+          <w:szCs w:val="32"/>
+        </w:rPr>
+        <w:tab/>
+      </w:r>
+      <w:r>
+        <w:rPr>
+          <w:b/>
+          <w:bCs/>
+          <w:sz w:val="32"/>
+          <w:szCs w:val="32"/>
+        </w:rPr>
+        <w:tab/>
+        <w:t>COLOCAR PRINT DA TELA AQUI</w:t>
+      </w:r>
+    </w:p>
+    <w:p>
+      <w:pPr>
+        <w:rPr>
+          <w:b/>
+          <w:bCs/>
+          <w:sz w:val="32"/>
+          <w:szCs w:val="32"/>
+        </w:rPr>
+      </w:pPr>
+    </w:p>
+    <w:p>
+      <w:pPr>
+        <w:rPr>
+          <w:sz w:val="28"/>
+          <w:szCs w:val="28"/>
+        </w:rPr>
+      </w:pPr>
+      <w:r>
+        <w:rPr>
+          <w:sz w:val="28"/>
+          <w:szCs w:val="28"/>
+        </w:rPr>
+        <w:t>Quando o usuário entrar nessa página aparecera uma lista de todas as categorias, com duas opções abaixo delas, uma para editar e outra para excluir.</w:t>
+      </w:r>
+    </w:p>
+    <w:p>
+      <w:pPr>
+        <w:rPr>
+          <w:sz w:val="28"/>
+          <w:szCs w:val="28"/>
+        </w:rPr>
+      </w:pPr>
+      <w:r>
+        <w:rPr>
+          <w:sz w:val="28"/>
+          <w:szCs w:val="28"/>
+        </w:rPr>
+        <w:t>E acima um botão que levara a outra página se o usuário quiser cadastrar uma categoria nova.</w:t>
+      </w:r>
+    </w:p>
+    <w:p>
+      <w:pPr>
+        <w:rPr>
+          <w:b/>
+          <w:bCs/>
+          <w:sz w:val="24"/>
+          <w:szCs w:val="24"/>
+        </w:rPr>
+      </w:pPr>
+    </w:p>
+    <w:p>
+      <w:pPr>
+        <w:rPr>
+          <w:b/>
+          <w:bCs/>
+          <w:sz w:val="24"/>
+          <w:szCs w:val="24"/>
+        </w:rPr>
+      </w:pPr>
+    </w:p>
+    <w:p>
+      <w:pPr>
+        <w:rPr>
+          <w:b/>
+          <w:bCs/>
+          <w:color w:val="8EAADB" w:themeColor="accent1" w:themeTint="99"/>
+          <w:sz w:val="32"/>
+          <w:szCs w:val="32"/>
+        </w:rPr>
+      </w:pPr>
+      <w:r>
+        <w:rPr>
+          <w:b/>
+          <w:bCs/>
+          <w:color w:val="8EAADB" w:themeColor="accent1" w:themeTint="99"/>
+          <w:sz w:val="32"/>
+          <w:szCs w:val="32"/>
+        </w:rPr>
+        <w:t>Tela de Cadastro de Categoria – 8</w:t>
+      </w:r>
+    </w:p>
+    <w:p>
+      <w:pPr>
+        <w:rPr>
+          <w:b/>
+          <w:bCs/>
+          <w:sz w:val="32"/>
+          <w:szCs w:val="32"/>
+        </w:rPr>
+      </w:pPr>
+      <w:r>
+        <w:rPr>
+          <w:b/>
+          <w:bCs/>
+          <w:sz w:val="32"/>
+          <w:szCs w:val="32"/>
+        </w:rPr>
+        <w:tab/>
+      </w:r>
+      <w:r>
+        <w:rPr>
+          <w:b/>
+          <w:bCs/>
+          <w:sz w:val="32"/>
+          <w:szCs w:val="32"/>
+        </w:rPr>
+        <w:tab/>
+      </w:r>
+      <w:r>
+        <w:rPr>
+          <w:b/>
+          <w:bCs/>
+          <w:sz w:val="32"/>
+          <w:szCs w:val="32"/>
+        </w:rPr>
+        <w:tab/>
+        <w:t>COLOCAR PRINT DA TELA AQUI</w:t>
+      </w:r>
+    </w:p>
+    <w:p>
+      <w:pPr>
+        <w:rPr>
+          <w:b/>
+          <w:bCs/>
+          <w:sz w:val="32"/>
+          <w:szCs w:val="32"/>
+        </w:rPr>
+      </w:pPr>
+    </w:p>
+    <w:p>
+      <w:pPr>
+        <w:rPr>
+          <w:sz w:val="28"/>
+          <w:szCs w:val="28"/>
+        </w:rPr>
+      </w:pPr>
+      <w:r>
+        <w:rPr>
+          <w:sz w:val="28"/>
+          <w:szCs w:val="28"/>
+        </w:rPr>
+        <w:t>Nessa tela o usuário poderá cadastrar uma nova categoria, uma que não existe.</w:t>
+      </w:r>
+    </w:p>
+    <w:p>
+      <w:pPr>
+        <w:rPr>
+          <w:sz w:val="28"/>
+          <w:szCs w:val="28"/>
+        </w:rPr>
+      </w:pPr>
+      <w:r>
+        <w:rPr>
+          <w:sz w:val="28"/>
+          <w:szCs w:val="28"/>
+        </w:rPr>
+        <w:t>Basta ele preencher o campo, e clicar no botão. Se tiver tudo certo, irá criar perfeitamente.</w:t>
+      </w:r>
+    </w:p>
+    <w:p>
+      <w:pPr>
+        <w:rPr>
+          <w:b/>
+          <w:bCs/>
+          <w:sz w:val="24"/>
+          <w:szCs w:val="24"/>
+        </w:rPr>
+      </w:pPr>
+    </w:p>
+    <w:p>
+      <w:pPr>
+        <w:rPr>
+          <w:b/>
+          <w:bCs/>
+          <w:color w:val="8EAADB" w:themeColor="accent1" w:themeTint="99"/>
+          <w:sz w:val="32"/>
+          <w:szCs w:val="32"/>
+        </w:rPr>
+      </w:pPr>
+      <w:r>
+        <w:rPr>
+          <w:b/>
+          <w:bCs/>
+          <w:color w:val="8EAADB" w:themeColor="accent1" w:themeTint="99"/>
+          <w:sz w:val="32"/>
+          <w:szCs w:val="32"/>
+        </w:rPr>
+        <w:t>Tela para Editar uma Categoria – 9</w:t>
+      </w:r>
+    </w:p>
+    <w:p>
+      <w:pPr>
+        <w:rPr>
+          <w:b/>
+          <w:bCs/>
+          <w:sz w:val="32"/>
+          <w:szCs w:val="32"/>
+        </w:rPr>
+      </w:pPr>
+      <w:r>
+        <w:rPr>
+          <w:b/>
+          <w:bCs/>
+          <w:sz w:val="32"/>
+          <w:szCs w:val="32"/>
+        </w:rPr>
+        <w:tab/>
+      </w:r>
+      <w:r>
+        <w:rPr>
+          <w:b/>
+          <w:bCs/>
+          <w:sz w:val="32"/>
+          <w:szCs w:val="32"/>
+        </w:rPr>
+        <w:tab/>
+      </w:r>
+      <w:r>
+        <w:rPr>
+          <w:b/>
+          <w:bCs/>
+          <w:sz w:val="32"/>
+          <w:szCs w:val="32"/>
+        </w:rPr>
+        <w:tab/>
+        <w:t>COLOCAR PRINT DA TELA AQUI</w:t>
+      </w:r>
+    </w:p>
+    <w:p>
+      <w:pPr>
+        <w:rPr>
+          <w:b/>
+          <w:bCs/>
+          <w:sz w:val="32"/>
+          <w:szCs w:val="32"/>
+        </w:rPr>
+      </w:pPr>
+    </w:p>
+    <w:p>
+      <w:pPr>
+        <w:rPr>
+          <w:sz w:val="28"/>
+          <w:szCs w:val="28"/>
+        </w:rPr>
+      </w:pPr>
+      <w:r>
+        <w:rPr>
+          <w:sz w:val="28"/>
+          <w:szCs w:val="28"/>
+        </w:rPr>
+        <w:t>Se o usuário clicou no “EDITAR” em uma das categorias listadas, ele será encaminhado para essa página. Com um campo preenchido com o nome da categoria, e o botão desativado. Para ativar o botão, ele precisa alterar algo no campo (mudar o nome da categoria). Depois de alterar, o botão vai ser ativado, e depois só clicar, que será feito a alteração.</w:t>
+      </w:r>
+    </w:p>
+    <w:p>
+      <w:pPr>
+        <w:rPr>
+          <w:b/>
+          <w:bCs/>
+          <w:sz w:val="24"/>
+          <w:szCs w:val="24"/>
+        </w:rPr>
+      </w:pPr>
+    </w:p>
+    <w:p>
+      <w:pPr>
+        <w:rPr>
+          <w:b/>
+          <w:bCs/>
+          <w:color w:val="8EAADB" w:themeColor="accent1" w:themeTint="99"/>
+          <w:sz w:val="32"/>
+          <w:szCs w:val="32"/>
+        </w:rPr>
+      </w:pPr>
+      <w:r>
+        <w:rPr>
+          <w:b/>
+          <w:bCs/>
+          <w:color w:val="8EAADB" w:themeColor="accent1" w:themeTint="99"/>
+          <w:sz w:val="32"/>
+          <w:szCs w:val="32"/>
+        </w:rPr>
+        <w:t xml:space="preserve">Tela de </w:t>
+      </w:r>
+      <w:r>
+        <w:rPr>
+          <w:b/>
+          <w:bCs/>
+          <w:color w:val="8EAADB" w:themeColor="accent1" w:themeTint="99"/>
+          <w:sz w:val="32"/>
+          <w:szCs w:val="32"/>
+        </w:rPr>
+        <w:t>Funcionários</w:t>
+      </w:r>
+      <w:r>
+        <w:rPr>
+          <w:b/>
+          <w:bCs/>
+          <w:color w:val="8EAADB" w:themeColor="accent1" w:themeTint="99"/>
+          <w:sz w:val="32"/>
+          <w:szCs w:val="32"/>
+        </w:rPr>
+        <w:t xml:space="preserve"> </w:t>
+      </w:r>
+      <w:r>
+        <w:rPr>
+          <w:b/>
+          <w:bCs/>
+          <w:color w:val="8EAADB" w:themeColor="accent1" w:themeTint="99"/>
+          <w:sz w:val="32"/>
+          <w:szCs w:val="32"/>
+        </w:rPr>
+        <w:t>– 10</w:t>
+      </w:r>
+    </w:p>
+    <w:p>
+      <w:pPr>
+        <w:rPr>
+          <w:b/>
+          <w:bCs/>
+          <w:sz w:val="32"/>
+          <w:szCs w:val="32"/>
+        </w:rPr>
+      </w:pPr>
+      <w:r>
+        <w:rPr>
+          <w:b/>
+          <w:bCs/>
+          <w:sz w:val="32"/>
+          <w:szCs w:val="32"/>
+        </w:rPr>
+        <w:tab/>
+      </w:r>
+      <w:r>
+        <w:rPr>
+          <w:b/>
+          <w:bCs/>
+          <w:sz w:val="32"/>
+          <w:szCs w:val="32"/>
+        </w:rPr>
+        <w:tab/>
+      </w:r>
+      <w:r>
+        <w:rPr>
+          <w:b/>
+          <w:bCs/>
+          <w:sz w:val="32"/>
+          <w:szCs w:val="32"/>
+        </w:rPr>
+        <w:tab/>
+        <w:t>COLOCAR PRINT DA TELA AQUI</w:t>
+      </w:r>
+    </w:p>
+    <w:p>
+      <w:pPr>
+        <w:rPr>
+          <w:b/>
+          <w:bCs/>
+          <w:sz w:val="32"/>
+          <w:szCs w:val="32"/>
+        </w:rPr>
+      </w:pPr>
+    </w:p>
+    <w:p>
+      <w:pPr>
+        <w:rPr>
+          <w:sz w:val="28"/>
+          <w:szCs w:val="28"/>
+        </w:rPr>
+      </w:pPr>
+      <w:r>
+        <w:rPr>
+          <w:sz w:val="28"/>
+          <w:szCs w:val="28"/>
+        </w:rPr>
+        <w:t>Essa tela somente os administradores poderão acessar, porque listara todos os funcionários que estão ativos e inativos, com duas funções, a de editar e a de excluir.</w:t>
+      </w:r>
+    </w:p>
+    <w:p>
+      <w:pPr>
+        <w:rPr>
+          <w:sz w:val="28"/>
+          <w:szCs w:val="28"/>
+        </w:rPr>
+      </w:pPr>
+      <w:r>
+        <w:rPr>
+          <w:sz w:val="28"/>
+          <w:szCs w:val="28"/>
+        </w:rPr>
+        <w:t>E acima um botão para cadastrar um funcionário.</w:t>
+      </w:r>
+    </w:p>
+    <w:p>
+      <w:pPr>
+        <w:rPr>
+          <w:b/>
+          <w:bCs/>
+          <w:sz w:val="24"/>
+          <w:szCs w:val="24"/>
+        </w:rPr>
+      </w:pPr>
+    </w:p>
+    <w:p>
+      <w:pPr>
+        <w:rPr>
+          <w:b/>
+          <w:bCs/>
+          <w:color w:val="8EAADB" w:themeColor="accent1" w:themeTint="99"/>
+          <w:sz w:val="32"/>
+          <w:szCs w:val="32"/>
+        </w:rPr>
+      </w:pPr>
+      <w:r>
+        <w:rPr>
+          <w:b/>
+          <w:bCs/>
+          <w:color w:val="8EAADB" w:themeColor="accent1" w:themeTint="99"/>
+          <w:sz w:val="32"/>
+          <w:szCs w:val="32"/>
+        </w:rPr>
+        <w:t>Tela para Cadastro de Funcionários – 11</w:t>
+      </w:r>
+    </w:p>
+    <w:p>
+      <w:pPr>
+        <w:rPr>
+          <w:b/>
+          <w:bCs/>
+          <w:sz w:val="32"/>
+          <w:szCs w:val="32"/>
+        </w:rPr>
+      </w:pPr>
+      <w:r>
+        <w:rPr>
+          <w:b/>
+          <w:bCs/>
+          <w:sz w:val="32"/>
+          <w:szCs w:val="32"/>
+        </w:rPr>
+        <w:tab/>
+      </w:r>
+      <w:r>
+        <w:rPr>
+          <w:b/>
+          <w:bCs/>
+          <w:sz w:val="32"/>
+          <w:szCs w:val="32"/>
+        </w:rPr>
+        <w:tab/>
+      </w:r>
+      <w:r>
+        <w:rPr>
+          <w:b/>
+          <w:bCs/>
+          <w:sz w:val="32"/>
+          <w:szCs w:val="32"/>
+        </w:rPr>
+        <w:tab/>
+        <w:t>COLOCAR PRINT DA TELA AQUI</w:t>
+      </w:r>
+    </w:p>
+    <w:p>
+      <w:pPr>
+        <w:rPr>
+          <w:b/>
+          <w:bCs/>
+          <w:sz w:val="32"/>
+          <w:szCs w:val="32"/>
+        </w:rPr>
+      </w:pPr>
+    </w:p>
+    <w:p>
+      <w:pPr>
+        <w:rPr>
+          <w:sz w:val="28"/>
+          <w:szCs w:val="28"/>
+        </w:rPr>
+      </w:pPr>
+      <w:r>
+        <w:rPr>
+          <w:sz w:val="28"/>
+          <w:szCs w:val="28"/>
+        </w:rPr>
+        <w:t>Essa tela é responsável de cadastrar novos funcionários, com 4 campos por enquanto: O nome do funcionário, o username (que seria usado para o login), o campo senha e o campo para confirmar a senha.</w:t>
+      </w:r>
+    </w:p>
+    <w:p>
+      <w:pPr>
+        <w:rPr>
+          <w:sz w:val="28"/>
+          <w:szCs w:val="28"/>
+        </w:rPr>
+      </w:pPr>
+      <w:r>
+        <w:rPr>
+          <w:sz w:val="28"/>
+          <w:szCs w:val="28"/>
+        </w:rPr>
+        <w:t>Se o administrador preencher todos os campos, e clicar no botão, o cadastro será feito, e o adm encaminhado para a tela de funcionários.</w:t>
+      </w:r>
+    </w:p>
+    <w:p>
+      <w:pPr>
+        <w:rPr>
+          <w:b/>
+          <w:bCs/>
+          <w:sz w:val="24"/>
+          <w:szCs w:val="24"/>
+        </w:rPr>
+      </w:pPr>
+    </w:p>
+    <w:p>
+      <w:pPr>
+        <w:rPr>
+          <w:b/>
+          <w:bCs/>
+          <w:color w:val="8EAADB" w:themeColor="accent1" w:themeTint="99"/>
+          <w:sz w:val="32"/>
+          <w:szCs w:val="32"/>
+        </w:rPr>
+      </w:pPr>
+      <w:r>
+        <w:rPr>
+          <w:b/>
+          <w:bCs/>
+          <w:color w:val="8EAADB" w:themeColor="accent1" w:themeTint="99"/>
+          <w:sz w:val="32"/>
+          <w:szCs w:val="32"/>
+        </w:rPr>
+        <w:t>Tela de Edição de Funcionário – 12</w:t>
+      </w:r>
+    </w:p>
+    <w:p>
+      <w:pPr>
+        <w:rPr>
+          <w:b/>
+          <w:bCs/>
+          <w:sz w:val="28"/>
+          <w:szCs w:val="28"/>
+        </w:rPr>
+      </w:pPr>
+      <w:r>
+        <w:rPr>
+          <w:b/>
+          <w:bCs/>
+          <w:sz w:val="28"/>
+          <w:szCs w:val="28"/>
+        </w:rPr>
+        <w:tab/>
+      </w:r>
+      <w:r>
+        <w:rPr>
+          <w:b/>
+          <w:bCs/>
+          <w:sz w:val="28"/>
+          <w:szCs w:val="28"/>
+        </w:rPr>
+        <w:tab/>
+      </w:r>
+      <w:r>
+        <w:rPr>
+          <w:b/>
+          <w:bCs/>
+          <w:sz w:val="28"/>
+          <w:szCs w:val="28"/>
+        </w:rPr>
+        <w:tab/>
+      </w:r>
+      <w:r>
+        <w:rPr>
+          <w:b/>
+          <w:bCs/>
+          <w:sz w:val="32"/>
+          <w:szCs w:val="32"/>
+        </w:rPr>
+        <w:t>COLOCAR PRINT DA TELA AQUI</w:t>
+      </w:r>
+    </w:p>
+    <w:p>
+      <w:pPr>
+        <w:rPr>
+          <w:sz w:val="28"/>
+          <w:szCs w:val="28"/>
+        </w:rPr>
+      </w:pPr>
+    </w:p>
+    <w:p>
+      <w:pPr>
+        <w:rPr>
+          <w:sz w:val="28"/>
+          <w:szCs w:val="28"/>
+        </w:rPr>
+      </w:pPr>
+      <w:r>
+        <w:rPr>
+          <w:sz w:val="28"/>
+          <w:szCs w:val="28"/>
+        </w:rPr>
+        <w:t xml:space="preserve">Essa tela é responsável pela edição dos funcionários, quando clicado na </w:t>
+      </w:r>
+      <w:proofErr w:type="gramStart"/>
+      <w:r>
+        <w:rPr>
+          <w:sz w:val="28"/>
+          <w:szCs w:val="28"/>
+        </w:rPr>
+        <w:t>opção Editar</w:t>
+      </w:r>
+      <w:proofErr w:type="gramEnd"/>
+      <w:r>
+        <w:rPr>
+          <w:sz w:val="28"/>
+          <w:szCs w:val="28"/>
+        </w:rPr>
+        <w:t xml:space="preserve"> na tela 10, será encaminhado para cá, com os campos preenchidos, e o botão desativado. Para ativar o botão o usuário precisar fazer uma alteração nos campos para ativar, quando alterado um dos campos, o botão será ativado, e vai poder ser clicado. Quando clicado, vai salvar as alterações e será encaminhado para a tela que exibe os funcionários. </w:t>
+      </w:r>
+    </w:p>
+    <w:p>
+      <w:pPr>
+        <w:rPr>
+          <w:b/>
+          <w:bCs/>
+          <w:sz w:val="24"/>
+          <w:szCs w:val="24"/>
+        </w:rPr>
+      </w:pPr>
+    </w:p>
+    <w:p>
+      <w:pPr>
+        <w:rPr>
+          <w:b/>
+          <w:bCs/>
+          <w:sz w:val="24"/>
+          <w:szCs w:val="24"/>
+        </w:rPr>
+      </w:pPr>
+      <w:r>
+        <w:rPr>
+          <w:b/>
+          <w:bCs/>
+          <w:sz w:val="24"/>
+          <w:szCs w:val="24"/>
+        </w:rPr>
+        <w:tab/>
+      </w:r>
+      <w:r>
+        <w:rPr>
+          <w:b/>
+          <w:bCs/>
+          <w:sz w:val="24"/>
+          <w:szCs w:val="24"/>
+        </w:rPr>
+        <w:tab/>
+      </w:r>
+      <w:r>
+        <w:rPr>
+          <w:b/>
+          <w:bCs/>
+          <w:sz w:val="24"/>
+          <w:szCs w:val="24"/>
+        </w:rPr>
+        <w:tab/>
+      </w:r>
+    </w:p>
+    <w:p>
+      <w:pPr>
+        <w:rPr>
+          <w:b/>
+          <w:bCs/>
+          <w:sz w:val="24"/>
+          <w:szCs w:val="24"/>
+        </w:rPr>
+      </w:pPr>
+    </w:p>
+    <w:p>
+      <w:pPr>
+        <w:rPr>
+          <w:b/>
+          <w:bCs/>
+          <w:sz w:val="24"/>
+          <w:szCs w:val="24"/>
+        </w:rPr>
+      </w:pPr>
+    </w:p>
+    <w:p>
+      <w:pPr>
+        <w:rPr>
+          <w:b/>
+          <w:bCs/>
+          <w:sz w:val="24"/>
+          <w:szCs w:val="24"/>
+        </w:rPr>
+      </w:pPr>
+    </w:p>
+    <w:p>
+      <w:pPr>
+        <w:rPr>
+          <w:b/>
+          <w:bCs/>
+          <w:sz w:val="24"/>
+          <w:szCs w:val="24"/>
+        </w:rPr>
+      </w:pPr>
+    </w:p>
+    <w:p>
+      <w:pPr>
+        <w:rPr>
+          <w:b/>
+          <w:bCs/>
+          <w:sz w:val="24"/>
+          <w:szCs w:val="24"/>
+        </w:rPr>
+      </w:pPr>
+    </w:p>
+    <w:p>
+      <w:pPr>
+        <w:rPr>
+          <w:b/>
+          <w:bCs/>
+          <w:sz w:val="24"/>
+          <w:szCs w:val="24"/>
+        </w:rPr>
+      </w:pPr>
+    </w:p>
+    <w:p>
+      <w:pPr>
+        <w:rPr>
+          <w:b/>
+          <w:bCs/>
+          <w:sz w:val="24"/>
+          <w:szCs w:val="24"/>
+        </w:rPr>
+      </w:pPr>
+    </w:p>
+    <w:p>
+      <w:pPr>
+        <w:rPr>
+          <w:b/>
+          <w:bCs/>
+          <w:sz w:val="32"/>
+          <w:szCs w:val="32"/>
+        </w:rPr>
+      </w:pPr>
+    </w:p>
+    <w:p>
+      <w:pPr>
+        <w:rPr>
+          <w:b/>
+          <w:bCs/>
+          <w:sz w:val="24"/>
+          <w:szCs w:val="24"/>
+        </w:rPr>
+      </w:pPr>
+    </w:p>
+    <w:p>
+      <w:pPr>
+        <w:rPr>
+          <w:b/>
+          <w:bCs/>
+          <w:sz w:val="36"/>
+          <w:szCs w:val="36"/>
+        </w:rPr>
+      </w:pPr>
+    </w:p>
     <w:sectPr>
       <w:pgSz w:w="11906" w:h="16838"/>
       <w:pgMar w:top="1417" w:right="1701" w:bottom="1417" w:left="1701" w:header="708" w:footer="708" w:gutter="0"/>
@@ -1350,11 +3195,103 @@
       </w:rPr>
     </w:lvl>
   </w:abstractNum>
+  <w:abstractNum w:abstractNumId="2" w15:restartNumberingAfterBreak="0">
+    <w:nsid w:val="2FC41BED"/>
+    <w:multiLevelType w:val="hybridMultilevel"/>
+    <w:tmpl w:val="DEACEFD6"/>
+    <w:lvl w:ilvl="0" w:tplc="16A65E80">
+      <w:start w:val="1"/>
+      <w:numFmt w:val="decimal"/>
+      <w:lvlText w:val="%1"/>
+      <w:lvlJc w:val="left"/>
+      <w:pPr>
+        <w:ind w:left="2490" w:hanging="2130"/>
+      </w:pPr>
+      <w:rPr>
+        <w:rFonts w:hint="default"/>
+      </w:rPr>
+    </w:lvl>
+    <w:lvl w:ilvl="1" w:tplc="04160019" w:tentative="1">
+      <w:start w:val="1"/>
+      <w:numFmt w:val="lowerLetter"/>
+      <w:lvlText w:val="%2."/>
+      <w:lvlJc w:val="left"/>
+      <w:pPr>
+        <w:ind w:left="1440" w:hanging="360"/>
+      </w:pPr>
+    </w:lvl>
+    <w:lvl w:ilvl="2" w:tplc="0416001B" w:tentative="1">
+      <w:start w:val="1"/>
+      <w:numFmt w:val="lowerRoman"/>
+      <w:lvlText w:val="%3."/>
+      <w:lvlJc w:val="right"/>
+      <w:pPr>
+        <w:ind w:left="2160" w:hanging="180"/>
+      </w:pPr>
+    </w:lvl>
+    <w:lvl w:ilvl="3" w:tplc="0416000F" w:tentative="1">
+      <w:start w:val="1"/>
+      <w:numFmt w:val="decimal"/>
+      <w:lvlText w:val="%4."/>
+      <w:lvlJc w:val="left"/>
+      <w:pPr>
+        <w:ind w:left="2880" w:hanging="360"/>
+      </w:pPr>
+    </w:lvl>
+    <w:lvl w:ilvl="4" w:tplc="04160019" w:tentative="1">
+      <w:start w:val="1"/>
+      <w:numFmt w:val="lowerLetter"/>
+      <w:lvlText w:val="%5."/>
+      <w:lvlJc w:val="left"/>
+      <w:pPr>
+        <w:ind w:left="3600" w:hanging="360"/>
+      </w:pPr>
+    </w:lvl>
+    <w:lvl w:ilvl="5" w:tplc="0416001B" w:tentative="1">
+      <w:start w:val="1"/>
+      <w:numFmt w:val="lowerRoman"/>
+      <w:lvlText w:val="%6."/>
+      <w:lvlJc w:val="right"/>
+      <w:pPr>
+        <w:ind w:left="4320" w:hanging="180"/>
+      </w:pPr>
+    </w:lvl>
+    <w:lvl w:ilvl="6" w:tplc="0416000F" w:tentative="1">
+      <w:start w:val="1"/>
+      <w:numFmt w:val="decimal"/>
+      <w:lvlText w:val="%7."/>
+      <w:lvlJc w:val="left"/>
+      <w:pPr>
+        <w:ind w:left="5040" w:hanging="360"/>
+      </w:pPr>
+    </w:lvl>
+    <w:lvl w:ilvl="7" w:tplc="04160019" w:tentative="1">
+      <w:start w:val="1"/>
+      <w:numFmt w:val="lowerLetter"/>
+      <w:lvlText w:val="%8."/>
+      <w:lvlJc w:val="left"/>
+      <w:pPr>
+        <w:ind w:left="5760" w:hanging="360"/>
+      </w:pPr>
+    </w:lvl>
+    <w:lvl w:ilvl="8" w:tplc="0416001B" w:tentative="1">
+      <w:start w:val="1"/>
+      <w:numFmt w:val="lowerRoman"/>
+      <w:lvlText w:val="%9."/>
+      <w:lvlJc w:val="right"/>
+      <w:pPr>
+        <w:ind w:left="6480" w:hanging="180"/>
+      </w:pPr>
+    </w:lvl>
+  </w:abstractNum>
   <w:num w:numId="1">
     <w:abstractNumId w:val="1"/>
   </w:num>
   <w:num w:numId="2">
     <w:abstractNumId w:val="0"/>
+  </w:num>
+  <w:num w:numId="3">
+    <w:abstractNumId w:val="2"/>
   </w:num>
 </w:numbering>
 </file>
@@ -2490,4 +4427,16 @@
     </a:ext>
   </a:extLst>
 </a:theme>
+</file>
+
+<file path=customXml/item1.xml><?xml version="1.0" encoding="utf-8"?>
+<b:Sources xmlns:b="http://schemas.openxmlformats.org/officeDocument/2006/bibliography" xmlns="http://schemas.openxmlformats.org/officeDocument/2006/bibliography" SelectedStyle="\APASixthEditionOfficeOnline.xsl" StyleName="APA" Version="6"/>
+</file>
+
+<file path=customXml/itemProps1.xml><?xml version="1.0" encoding="utf-8"?>
+<ds:datastoreItem xmlns:ds="http://schemas.openxmlformats.org/officeDocument/2006/customXml" ds:itemID="{9DE56B78-6C49-41C4-A092-255BABA4C6FC}">
+  <ds:schemaRefs>
+    <ds:schemaRef ds:uri="http://schemas.openxmlformats.org/officeDocument/2006/bibliography"/>
+  </ds:schemaRefs>
+</ds:datastoreItem>
 </file>
</xml_diff>